<commit_message>
Se agrego el ingreso de codigos qr a las plantillas de los docs
</commit_message>
<xml_diff>
--- a/TAP_U3ProyectoFinalDali/src/main/java/com/mycompany/templates/Template-Conferencia.docx
+++ b/TAP_U3ProyectoFinalDali/src/main/java/com/mycompany/templates/Template-Conferencia.docx
@@ -1,6 +1,6 @@
 
 <file path=word/document.xml><?xml version="1.0" encoding="utf-8"?>
-<w:document xmlns:wpc="http://schemas.microsoft.com/office/word/2010/wordprocessingCanvas" xmlns:cx="http://schemas.microsoft.com/office/drawing/2014/chartex" xmlns:cx1="http://schemas.microsoft.com/office/drawing/2015/9/8/chartex" xmlns:cx2="http://schemas.microsoft.com/office/drawing/2015/10/21/chartex" xmlns:cx3="http://schemas.microsoft.com/office/drawing/2016/5/9/chartex" xmlns:cx4="http://schemas.microsoft.com/office/drawing/2016/5/10/chartex" xmlns:cx5="http://schemas.microsoft.com/office/drawing/2016/5/11/chartex" xmlns:cx6="http://schemas.microsoft.com/office/drawing/2016/5/12/chartex" xmlns:cx7="http://schemas.microsoft.com/office/drawing/2016/5/13/chartex" xmlns:cx8="http://schemas.microsoft.com/office/drawing/2016/5/14/chartex" xmlns:mc="http://schemas.openxmlformats.org/markup-compatibility/2006" xmlns:aink="http://schemas.microsoft.com/office/drawing/2016/ink" xmlns:am3d="http://schemas.microsoft.com/office/drawing/2017/model3d" xmlns:o="urn:schemas-microsoft-com:office:office" xmlns:r="http://schemas.openxmlformats.org/officeDocument/2006/relationships" xmlns:m="http://schemas.openxmlformats.org/officeDocument/2006/math" xmlns:v="urn:schemas-microsoft-com:vml" xmlns:wp14="http://schemas.microsoft.com/office/word/2010/wordprocessingDrawing" xmlns:wp="http://schemas.openxmlformats.org/drawingml/2006/wordprocessingDrawing" xmlns:w10="urn:schemas-microsoft-com:office:word" xmlns:w="http://schemas.openxmlformats.org/wordprocessingml/2006/main" xmlns:w14="http://schemas.microsoft.com/office/word/2010/wordml" xmlns:w15="http://schemas.microsoft.com/office/word/2012/wordml" xmlns:w16cex="http://schemas.microsoft.com/office/word/2018/wordml/cex" xmlns:w16cid="http://schemas.microsoft.com/office/word/2016/wordml/cid" xmlns:w16="http://schemas.microsoft.com/office/word/2018/wordml" xmlns:w16sdtdh="http://schemas.microsoft.com/office/word/2020/wordml/sdtdatahash" xmlns:w16se="http://schemas.microsoft.com/office/word/2015/wordml/symex" xmlns:wpg="http://schemas.microsoft.com/office/word/2010/wordprocessingGroup" xmlns:wpi="http://schemas.microsoft.com/office/word/2010/wordprocessingInk" xmlns:wne="http://schemas.microsoft.com/office/word/2006/wordml" xmlns:wps="http://schemas.microsoft.com/office/word/2010/wordprocessingShape" mc:Ignorable="w14 w15 w16se w16cid w16 w16cex w16sdtdh wp14">
+<w:document xmlns:wpc="http://schemas.microsoft.com/office/word/2010/wordprocessingCanvas" xmlns:cx="http://schemas.microsoft.com/office/drawing/2014/chartex" xmlns:cx1="http://schemas.microsoft.com/office/drawing/2015/9/8/chartex" xmlns:cx2="http://schemas.microsoft.com/office/drawing/2015/10/21/chartex" xmlns:cx3="http://schemas.microsoft.com/office/drawing/2016/5/9/chartex" xmlns:cx4="http://schemas.microsoft.com/office/drawing/2016/5/10/chartex" xmlns:cx5="http://schemas.microsoft.com/office/drawing/2016/5/11/chartex" xmlns:cx6="http://schemas.microsoft.com/office/drawing/2016/5/12/chartex" xmlns:cx7="http://schemas.microsoft.com/office/drawing/2016/5/13/chartex" xmlns:cx8="http://schemas.microsoft.com/office/drawing/2016/5/14/chartex" xmlns:mc="http://schemas.openxmlformats.org/markup-compatibility/2006" xmlns:aink="http://schemas.microsoft.com/office/drawing/2016/ink" xmlns:am3d="http://schemas.microsoft.com/office/drawing/2017/model3d" xmlns:o="urn:schemas-microsoft-com:office:office" xmlns:oel="http://schemas.microsoft.com/office/2019/extlst" xmlns:r="http://schemas.openxmlformats.org/officeDocument/2006/relationships" xmlns:m="http://schemas.openxmlformats.org/officeDocument/2006/math" xmlns:v="urn:schemas-microsoft-com:vml" xmlns:wp14="http://schemas.microsoft.com/office/word/2010/wordprocessingDrawing" xmlns:wp="http://schemas.openxmlformats.org/drawingml/2006/wordprocessingDrawing" xmlns:w10="urn:schemas-microsoft-com:office:word" xmlns:w="http://schemas.openxmlformats.org/wordprocessingml/2006/main" xmlns:w14="http://schemas.microsoft.com/office/word/2010/wordml" xmlns:w15="http://schemas.microsoft.com/office/word/2012/wordml" xmlns:w16cex="http://schemas.microsoft.com/office/word/2018/wordml/cex" xmlns:w16cid="http://schemas.microsoft.com/office/word/2016/wordml/cid" xmlns:w16="http://schemas.microsoft.com/office/word/2018/wordml" xmlns:w16du="http://schemas.microsoft.com/office/word/2023/wordml/word16du" xmlns:w16sdtdh="http://schemas.microsoft.com/office/word/2020/wordml/sdtdatahash" xmlns:w16se="http://schemas.microsoft.com/office/word/2015/wordml/symex" xmlns:wpg="http://schemas.microsoft.com/office/word/2010/wordprocessingGroup" xmlns:wpi="http://schemas.microsoft.com/office/word/2010/wordprocessingInk" xmlns:wne="http://schemas.microsoft.com/office/word/2006/wordml" xmlns:wps="http://schemas.microsoft.com/office/word/2010/wordprocessingShape" mc:Ignorable="w14 w15 w16se w16cid w16 w16cex w16sdtdh wp14">
   <w:body>
     <w:p>
       <w:pPr>
@@ -15,7 +15,67 @@
           <w:noProof/>
         </w:rPr>
         <w:drawing>
-          <wp:anchor distT="0" distB="0" distL="0" distR="0" simplePos="0" relativeHeight="487567360" behindDoc="1" locked="0" layoutInCell="1" allowOverlap="1" wp14:anchorId="12650F47" wp14:editId="53EAC476">
+          <wp:anchor distT="0" distB="0" distL="114300" distR="114300" simplePos="0" relativeHeight="251661824" behindDoc="0" locked="0" layoutInCell="1" allowOverlap="1" wp14:anchorId="3EC19210" wp14:editId="2407FE78">
+            <wp:simplePos x="0" y="0"/>
+            <wp:positionH relativeFrom="column">
+              <wp:posOffset>-1139190</wp:posOffset>
+            </wp:positionH>
+            <wp:positionV relativeFrom="paragraph">
+              <wp:posOffset>106891</wp:posOffset>
+            </wp:positionV>
+            <wp:extent cx="1346200" cy="1346200"/>
+            <wp:effectExtent l="0" t="0" r="0" b="6350"/>
+            <wp:wrapNone/>
+            <wp:docPr id="882431697" name="Imagen 1"/>
+            <wp:cNvGraphicFramePr>
+              <a:graphicFrameLocks xmlns:a="http://schemas.openxmlformats.org/drawingml/2006/main" noChangeAspect="1"/>
+            </wp:cNvGraphicFramePr>
+            <a:graphic xmlns:a="http://schemas.openxmlformats.org/drawingml/2006/main">
+              <a:graphicData uri="http://schemas.openxmlformats.org/drawingml/2006/picture">
+                <pic:pic xmlns:pic="http://schemas.openxmlformats.org/drawingml/2006/picture">
+                  <pic:nvPicPr>
+                    <pic:cNvPr id="882431697" name="Imagen 882431697"/>
+                    <pic:cNvPicPr/>
+                  </pic:nvPicPr>
+                  <pic:blipFill>
+                    <a:blip r:embed="rId4">
+                      <a:extLst>
+                        <a:ext uri="{28A0092B-C50C-407E-A947-70E740481C1C}">
+                          <a14:useLocalDpi xmlns:a14="http://schemas.microsoft.com/office/drawing/2010/main" val="0"/>
+                        </a:ext>
+                      </a:extLst>
+                    </a:blip>
+                    <a:stretch>
+                      <a:fillRect/>
+                    </a:stretch>
+                  </pic:blipFill>
+                  <pic:spPr>
+                    <a:xfrm>
+                      <a:off x="0" y="0"/>
+                      <a:ext cx="1346200" cy="1346200"/>
+                    </a:xfrm>
+                    <a:prstGeom prst="rect">
+                      <a:avLst/>
+                    </a:prstGeom>
+                  </pic:spPr>
+                </pic:pic>
+              </a:graphicData>
+            </a:graphic>
+            <wp14:sizeRelH relativeFrom="page">
+              <wp14:pctWidth>0</wp14:pctWidth>
+            </wp14:sizeRelH>
+            <wp14:sizeRelV relativeFrom="page">
+              <wp14:pctHeight>0</wp14:pctHeight>
+            </wp14:sizeRelV>
+          </wp:anchor>
+        </w:drawing>
+      </w:r>
+      <w:r>
+        <w:rPr>
+          <w:noProof/>
+        </w:rPr>
+        <w:drawing>
+          <wp:anchor distT="0" distB="0" distL="0" distR="0" simplePos="0" relativeHeight="251655680" behindDoc="1" locked="0" layoutInCell="1" allowOverlap="1" wp14:anchorId="12650F47" wp14:editId="239459EF">
             <wp:simplePos x="0" y="0"/>
             <wp:positionH relativeFrom="page">
               <wp:posOffset>0</wp:posOffset>
@@ -38,7 +98,7 @@
                     <pic:cNvPicPr/>
                   </pic:nvPicPr>
                   <pic:blipFill>
-                    <a:blip r:embed="rId4" cstate="print"/>
+                    <a:blip r:embed="rId5" cstate="print"/>
                     <a:stretch>
                       <a:fillRect/>
                     </a:stretch>
@@ -198,11 +258,21 @@
     <w:p>
       <w:pPr>
         <w:pStyle w:val="Textoindependiente"/>
+        <w:tabs>
+          <w:tab w:val="left" w:pos="3040"/>
+        </w:tabs>
         <w:rPr>
           <w:sz w:val="42"/>
           <w:lang w:val="es-MX"/>
         </w:rPr>
       </w:pPr>
+      <w:r>
+        <w:rPr>
+          <w:sz w:val="42"/>
+          <w:lang w:val="es-MX"/>
+        </w:rPr>
+        <w:tab/>
+      </w:r>
     </w:p>
     <w:p>
       <w:pPr>
@@ -248,16 +318,6 @@
         <w:t>nombreConferencia</w:t>
       </w:r>
       <w:proofErr w:type="spellEnd"/>
-    </w:p>
-    <w:p>
-      <w:pPr>
-        <w:pStyle w:val="Textoindependiente"/>
-        <w:spacing w:before="5"/>
-        <w:rPr>
-          <w:sz w:val="40"/>
-          <w:lang w:val="es-MX"/>
-        </w:rPr>
-      </w:pPr>
     </w:p>
     <w:p>
       <w:pPr>
@@ -265,11 +325,34 @@
         <w:tabs>
           <w:tab w:val="left" w:pos="9189"/>
         </w:tabs>
-        <w:rPr>
-          <w:color w:val="E9C292"/>
-          <w:lang w:val="es-MX"/>
-        </w:rPr>
-      </w:pPr>
+        <w:ind w:left="0" w:firstLine="720"/>
+        <w:rPr>
+          <w:color w:val="E9C292"/>
+          <w:lang w:val="es-MX"/>
+        </w:rPr>
+      </w:pPr>
+      <w:r>
+        <w:rPr>
+          <w:color w:val="E9C292"/>
+          <w:lang w:val="es-MX"/>
+        </w:rPr>
+        <w:t xml:space="preserve">Fecha </w:t>
+      </w:r>
+      <w:r>
+        <w:rPr>
+          <w:color w:val="E9C292"/>
+          <w:lang w:val="es-MX"/>
+        </w:rPr>
+        <w:t xml:space="preserve">                                                                                         </w:t>
+      </w:r>
+      <w:r>
+        <w:rPr>
+          <w:color w:val="E9C292"/>
+          <w:lang w:val="es-MX"/>
+        </w:rPr>
+        <w:tab/>
+        <w:t>Firma</w:t>
+      </w:r>
     </w:p>
     <w:p>
       <w:pPr>
@@ -284,10 +367,63 @@
       </w:pPr>
       <w:r>
         <w:rPr>
-          <w:color w:val="E9C292"/>
-          <w:lang w:val="es-MX"/>
-        </w:rPr>
-        <w:t xml:space="preserve">Fecha </w:t>
+          <w:noProof/>
+        </w:rPr>
+        <w:drawing>
+          <wp:anchor distT="0" distB="0" distL="114300" distR="114300" simplePos="0" relativeHeight="251660800" behindDoc="0" locked="0" layoutInCell="1" allowOverlap="1" wp14:anchorId="2C74D1E2" wp14:editId="44CAE79A">
+            <wp:simplePos x="0" y="0"/>
+            <wp:positionH relativeFrom="column">
+              <wp:posOffset>5744633</wp:posOffset>
+            </wp:positionH>
+            <wp:positionV relativeFrom="paragraph">
+              <wp:posOffset>41063</wp:posOffset>
+            </wp:positionV>
+            <wp:extent cx="872067" cy="872067"/>
+            <wp:effectExtent l="0" t="0" r="4445" b="4445"/>
+            <wp:wrapNone/>
+            <wp:docPr id="1897278906" name="Imagen 1"/>
+            <wp:cNvGraphicFramePr>
+              <a:graphicFrameLocks xmlns:a="http://schemas.openxmlformats.org/drawingml/2006/main" noChangeAspect="1"/>
+            </wp:cNvGraphicFramePr>
+            <a:graphic xmlns:a="http://schemas.openxmlformats.org/drawingml/2006/main">
+              <a:graphicData uri="http://schemas.openxmlformats.org/drawingml/2006/picture">
+                <pic:pic xmlns:pic="http://schemas.openxmlformats.org/drawingml/2006/picture">
+                  <pic:nvPicPr>
+                    <pic:cNvPr id="1897278906" name="Imagen 1897278906"/>
+                    <pic:cNvPicPr/>
+                  </pic:nvPicPr>
+                  <pic:blipFill>
+                    <a:blip r:embed="rId6">
+                      <a:extLst>
+                        <a:ext uri="{28A0092B-C50C-407E-A947-70E740481C1C}">
+                          <a14:useLocalDpi xmlns:a14="http://schemas.microsoft.com/office/drawing/2010/main" val="0"/>
+                        </a:ext>
+                      </a:extLst>
+                    </a:blip>
+                    <a:stretch>
+                      <a:fillRect/>
+                    </a:stretch>
+                  </pic:blipFill>
+                  <pic:spPr>
+                    <a:xfrm>
+                      <a:off x="0" y="0"/>
+                      <a:ext cx="872067" cy="872067"/>
+                    </a:xfrm>
+                    <a:prstGeom prst="rect">
+                      <a:avLst/>
+                    </a:prstGeom>
+                  </pic:spPr>
+                </pic:pic>
+              </a:graphicData>
+            </a:graphic>
+            <wp14:sizeRelH relativeFrom="page">
+              <wp14:pctWidth>0</wp14:pctWidth>
+            </wp14:sizeRelH>
+            <wp14:sizeRelV relativeFrom="page">
+              <wp14:pctHeight>0</wp14:pctHeight>
+            </wp14:sizeRelV>
+          </wp:anchor>
+        </w:drawing>
       </w:r>
       <w:r>
         <w:rPr>
@@ -295,7 +431,6 @@
           <w:lang w:val="es-MX"/>
         </w:rPr>
         <w:tab/>
-        <w:t>Firma</w:t>
       </w:r>
     </w:p>
     <w:p>
@@ -304,14 +439,30 @@
         <w:tabs>
           <w:tab w:val="left" w:pos="9189"/>
         </w:tabs>
-        <w:rPr>
-          <w:color w:val="E9C292"/>
-          <w:lang w:val="es-MX"/>
-        </w:rPr>
-      </w:pPr>
-      <w:r>
-        <w:rPr>
-          <w:color w:val="E9C292"/>
+        <w:ind w:left="0"/>
+        <w:rPr>
+          <w:color w:val="E9C292"/>
+          <w:lang w:val="es-MX"/>
+        </w:rPr>
+      </w:pPr>
+      <w:r>
+        <w:rPr>
+          <w:color w:val="E9C292"/>
+          <w:lang w:val="es-MX"/>
+        </w:rPr>
+        <w:t xml:space="preserve">      </w:t>
+      </w:r>
+      <w:proofErr w:type="spellStart"/>
+      <w:r>
+        <w:rPr>
+          <w:color w:val="E9C292"/>
+          <w:lang w:val="es-MX"/>
+        </w:rPr>
+        <w:t>CampoFecha</w:t>
+      </w:r>
+      <w:proofErr w:type="spellEnd"/>
+      <w:r>
+        <w:rPr>
           <w:lang w:val="es-MX"/>
         </w:rPr>
         <w:tab/>
@@ -328,30 +479,6 @@
           <w:lang w:val="es-MX"/>
         </w:rPr>
       </w:pPr>
-      <w:proofErr w:type="spellStart"/>
-      <w:r>
-        <w:rPr>
-          <w:color w:val="E9C292"/>
-          <w:lang w:val="es-MX"/>
-        </w:rPr>
-        <w:t>CampoFecha</w:t>
-      </w:r>
-      <w:proofErr w:type="spellEnd"/>
-      <w:r>
-        <w:rPr>
-          <w:lang w:val="es-MX"/>
-        </w:rPr>
-        <w:tab/>
-      </w:r>
-      <w:proofErr w:type="spellStart"/>
-      <w:r>
-        <w:rPr>
-          <w:color w:val="E9C292"/>
-          <w:lang w:val="es-MX"/>
-        </w:rPr>
-        <w:t>CampoFirma</w:t>
-      </w:r>
-      <w:proofErr w:type="spellEnd"/>
     </w:p>
     <w:sectPr>
       <w:type w:val="continuous"/>

</xml_diff>